<commit_message>
Ran blackbox tests, all passing
</commit_message>
<xml_diff>
--- a/WolfScheduler/project_docs/CSC216_GP3_BBTP.docx
+++ b/WolfScheduler/project_docs/CSC216_GP3_BBTP.docx
@@ -108,10 +108,7 @@
     <w:p/>
     <w:p>
       <w:r>
-        <w:t>All tests are worth 2 points</w:t>
-      </w:r>
-      <w:r>
-        <w:t xml:space="preserve"> for a total of 40 points.  For each test, 1 point is for passing the test and 1 point is for reporting the actual results of running the test on YOUR program - even if the test if failing!</w:t>
+        <w:t>All tests are worth 2 points for a total of 40 points.  For each test, 1 point is for passing the test and 1 point is for reporting the actual results of running the test on YOUR program - even if the test if failing!</w:t>
       </w:r>
     </w:p>
     <w:p/>
@@ -137,10 +134,7 @@
       </w:r>
       <w:proofErr w:type="spellEnd"/>
       <w:r>
-        <w:t xml:space="preserve"> class in the Pa</w:t>
-      </w:r>
-      <w:r>
-        <w:t>ckage Explorer.</w:t>
+        <w:t xml:space="preserve"> class in the Package Explorer.</w:t>
       </w:r>
     </w:p>
     <w:p>
@@ -186,10 +180,7 @@
     <w:p/>
     <w:p>
       <w:r>
-        <w:t>Note that while all tests end with the statement to Close GUI, you can run Tests 2-15</w:t>
-      </w:r>
-      <w:r>
-        <w:t xml:space="preserve"> on the same GUI if there are no failures.  If there are failures, you can use the preconditions to identify the dependent test cases.</w:t>
+        <w:t>Note that while all tests end with the statement to Close GUI, you can run Tests 2-15 on the same GUI if there are no failures.  If there are failures, you can use the preconditions to identify the dependent test cases.</w:t>
       </w:r>
     </w:p>
     <w:p/>
@@ -427,11 +418,7 @@
             </w:r>
             <w:proofErr w:type="spellEnd"/>
             <w:r>
-              <w:t xml:space="preserve"> dialog </w:t>
-            </w:r>
-            <w:r>
-              <w:lastRenderedPageBreak/>
-              <w:t xml:space="preserve">select: </w:t>
+              <w:t xml:space="preserve"> dialog select: </w:t>
             </w:r>
             <w:r>
               <w:rPr>
@@ -525,7 +512,6 @@
             </w:pPr>
             <w:proofErr w:type="spellStart"/>
             <w:r>
-              <w:lastRenderedPageBreak/>
               <w:t>WolfSchdulerGUI</w:t>
             </w:r>
             <w:proofErr w:type="spellEnd"/>
@@ -594,10 +580,63 @@
             <w:pPr>
               <w:widowControl w:val="0"/>
               <w:spacing w:line="240" w:lineRule="auto"/>
-              <w:rPr>
-                <w:b/>
-              </w:rPr>
-            </w:pPr>
+            </w:pPr>
+            <w:proofErr w:type="spellStart"/>
+            <w:r>
+              <w:t>WolfSchdulerGUI</w:t>
+            </w:r>
+            <w:proofErr w:type="spellEnd"/>
+            <w:r>
+              <w:t xml:space="preserve"> loads</w:t>
+            </w:r>
+          </w:p>
+          <w:p>
+            <w:pPr>
+              <w:widowControl w:val="0"/>
+              <w:spacing w:line="240" w:lineRule="auto"/>
+            </w:pPr>
+          </w:p>
+          <w:p>
+            <w:pPr>
+              <w:widowControl w:val="0"/>
+              <w:spacing w:line="240" w:lineRule="auto"/>
+            </w:pPr>
+            <w:r>
+              <w:t>Course Catalog is empty</w:t>
+            </w:r>
+          </w:p>
+          <w:p>
+            <w:pPr>
+              <w:widowControl w:val="0"/>
+              <w:spacing w:line="240" w:lineRule="auto"/>
+            </w:pPr>
+          </w:p>
+          <w:p>
+            <w:pPr>
+              <w:widowControl w:val="0"/>
+              <w:spacing w:line="240" w:lineRule="auto"/>
+            </w:pPr>
+            <w:r>
+              <w:t>My Schedule is empty</w:t>
+            </w:r>
+          </w:p>
+          <w:p>
+            <w:pPr>
+              <w:widowControl w:val="0"/>
+              <w:spacing w:line="240" w:lineRule="auto"/>
+            </w:pPr>
+          </w:p>
+          <w:p>
+            <w:pPr>
+              <w:widowControl w:val="0"/>
+              <w:spacing w:line="240" w:lineRule="auto"/>
+              <w:rPr>
+                <w:b/>
+              </w:rPr>
+            </w:pPr>
+            <w:r>
+              <w:t>Course Details only shows labels</w:t>
+            </w:r>
           </w:p>
         </w:tc>
       </w:tr>
@@ -850,13 +889,7 @@
               <w:contextualSpacing/>
             </w:pPr>
             <w:r>
-              <w:t xml:space="preserve">CSC116, 002, Intro to Programming - Java, </w:t>
-            </w:r>
-            <w:r>
-              <w:t xml:space="preserve">MW </w:t>
-            </w:r>
-            <w:r>
-              <w:t>11:20AM-1:10PM</w:t>
+              <w:t>CSC116, 002, Intro to Programming - Java, MW 11:20AM-1:10PM</w:t>
             </w:r>
           </w:p>
           <w:p>
@@ -871,13 +904,7 @@
               <w:contextualSpacing/>
             </w:pPr>
             <w:r>
-              <w:t>CSC116, 003, Intro to Programming - Java,</w:t>
-            </w:r>
-            <w:r>
-              <w:t xml:space="preserve"> TH</w:t>
-            </w:r>
-            <w:r>
-              <w:t xml:space="preserve"> 11:20AM-1:10PM</w:t>
+              <w:t>CSC116, 003, Intro to Programming - Java, TH 11:20AM-1:10PM</w:t>
             </w:r>
           </w:p>
           <w:p>
@@ -907,10 +934,7 @@
               <w:contextualSpacing/>
             </w:pPr>
             <w:r>
-              <w:t>CSC216, 002, Programmin</w:t>
-            </w:r>
-            <w:r>
-              <w:t>g Concepts - Java, MW 1:30PM-2:45PM</w:t>
+              <w:t>CSC216, 002, Programming Concepts - Java, MW 1:30PM-2:45PM</w:t>
             </w:r>
           </w:p>
           <w:p>
@@ -965,7 +989,6 @@
               <w:contextualSpacing/>
             </w:pPr>
             <w:r>
-              <w:lastRenderedPageBreak/>
               <w:t>CSC230, 001, C and Software Tools, MW 11:45AM-1:00PM</w:t>
             </w:r>
           </w:p>
@@ -999,10 +1022,7 @@
               </w:rPr>
             </w:pPr>
             <w:r>
-              <w:t>Course Details o</w:t>
-            </w:r>
-            <w:r>
-              <w:t>nly shows labels</w:t>
+              <w:t>Course Details only shows labels</w:t>
             </w:r>
           </w:p>
         </w:tc>
@@ -1020,10 +1040,191 @@
             <w:pPr>
               <w:widowControl w:val="0"/>
               <w:spacing w:line="240" w:lineRule="auto"/>
-              <w:rPr>
-                <w:b/>
-              </w:rPr>
-            </w:pPr>
+            </w:pPr>
+            <w:proofErr w:type="spellStart"/>
+            <w:r>
+              <w:t>WolfSchdulerGUI</w:t>
+            </w:r>
+            <w:proofErr w:type="spellEnd"/>
+            <w:r>
+              <w:t xml:space="preserve"> loads</w:t>
+            </w:r>
+          </w:p>
+          <w:p>
+            <w:pPr>
+              <w:widowControl w:val="0"/>
+              <w:spacing w:line="240" w:lineRule="auto"/>
+            </w:pPr>
+          </w:p>
+          <w:p>
+            <w:pPr>
+              <w:widowControl w:val="0"/>
+              <w:spacing w:line="240" w:lineRule="auto"/>
+            </w:pPr>
+            <w:r>
+              <w:t>Course Catalog contains 8 classes</w:t>
+            </w:r>
+          </w:p>
+          <w:p>
+            <w:pPr>
+              <w:widowControl w:val="0"/>
+              <w:numPr>
+                <w:ilvl w:val="0"/>
+                <w:numId w:val="3"/>
+              </w:numPr>
+              <w:spacing w:line="240" w:lineRule="auto"/>
+              <w:ind w:left="435"/>
+              <w:contextualSpacing/>
+            </w:pPr>
+            <w:r>
+              <w:t>CSC116, 001, Intro to Programming - Java, MW 9:10AM-11:00AM</w:t>
+            </w:r>
+          </w:p>
+          <w:p>
+            <w:pPr>
+              <w:widowControl w:val="0"/>
+              <w:numPr>
+                <w:ilvl w:val="0"/>
+                <w:numId w:val="3"/>
+              </w:numPr>
+              <w:spacing w:line="240" w:lineRule="auto"/>
+              <w:ind w:left="435"/>
+              <w:contextualSpacing/>
+            </w:pPr>
+            <w:r>
+              <w:t>CSC116, 002, Intro to Programming - Java, MW 11:20AM-1:10PM</w:t>
+            </w:r>
+          </w:p>
+          <w:p>
+            <w:pPr>
+              <w:widowControl w:val="0"/>
+              <w:numPr>
+                <w:ilvl w:val="0"/>
+                <w:numId w:val="3"/>
+              </w:numPr>
+              <w:spacing w:line="240" w:lineRule="auto"/>
+              <w:ind w:left="435"/>
+              <w:contextualSpacing/>
+            </w:pPr>
+            <w:r>
+              <w:t>CSC116, 003, Intro to Programming - Java, TH 11:20AM-1:10PM</w:t>
+            </w:r>
+          </w:p>
+          <w:p>
+            <w:pPr>
+              <w:widowControl w:val="0"/>
+              <w:numPr>
+                <w:ilvl w:val="0"/>
+                <w:numId w:val="3"/>
+              </w:numPr>
+              <w:spacing w:line="240" w:lineRule="auto"/>
+              <w:ind w:left="435"/>
+              <w:contextualSpacing/>
+            </w:pPr>
+            <w:r>
+              <w:t>CSC216, 001, Programming Concepts - Java, TH 1:30PM-2:45PM</w:t>
+            </w:r>
+          </w:p>
+          <w:p>
+            <w:pPr>
+              <w:widowControl w:val="0"/>
+              <w:numPr>
+                <w:ilvl w:val="0"/>
+                <w:numId w:val="3"/>
+              </w:numPr>
+              <w:spacing w:line="240" w:lineRule="auto"/>
+              <w:ind w:left="435"/>
+              <w:contextualSpacing/>
+            </w:pPr>
+            <w:r>
+              <w:t>CSC216, 002, Programming Concepts - Java, MW 1:30PM-2:45PM</w:t>
+            </w:r>
+          </w:p>
+          <w:p>
+            <w:pPr>
+              <w:widowControl w:val="0"/>
+              <w:numPr>
+                <w:ilvl w:val="0"/>
+                <w:numId w:val="3"/>
+              </w:numPr>
+              <w:spacing w:line="240" w:lineRule="auto"/>
+              <w:ind w:left="435"/>
+              <w:contextualSpacing/>
+            </w:pPr>
+            <w:r>
+              <w:t>CSC216, 601, Programming Concepts - Java, Arranged</w:t>
+            </w:r>
+          </w:p>
+          <w:p>
+            <w:pPr>
+              <w:widowControl w:val="0"/>
+              <w:numPr>
+                <w:ilvl w:val="0"/>
+                <w:numId w:val="3"/>
+              </w:numPr>
+              <w:spacing w:line="240" w:lineRule="auto"/>
+              <w:ind w:left="435"/>
+              <w:contextualSpacing/>
+            </w:pPr>
+            <w:r>
+              <w:t xml:space="preserve">CSC226, 001, Discrete Mathematics for Computer </w:t>
+            </w:r>
+            <w:proofErr w:type="spellStart"/>
+            <w:r>
+              <w:t>Scientists,MWF</w:t>
+            </w:r>
+            <w:proofErr w:type="spellEnd"/>
+            <w:r>
+              <w:t xml:space="preserve"> 9:35AM-10:25AM</w:t>
+            </w:r>
+          </w:p>
+          <w:p>
+            <w:pPr>
+              <w:widowControl w:val="0"/>
+              <w:numPr>
+                <w:ilvl w:val="0"/>
+                <w:numId w:val="3"/>
+              </w:numPr>
+              <w:spacing w:line="240" w:lineRule="auto"/>
+              <w:ind w:left="435"/>
+              <w:contextualSpacing/>
+            </w:pPr>
+            <w:r>
+              <w:t>CSC230, 001, C and Software Tools, MW 11:45AM-1:00PM</w:t>
+            </w:r>
+          </w:p>
+          <w:p>
+            <w:pPr>
+              <w:widowControl w:val="0"/>
+              <w:spacing w:line="240" w:lineRule="auto"/>
+            </w:pPr>
+          </w:p>
+          <w:p>
+            <w:pPr>
+              <w:widowControl w:val="0"/>
+              <w:spacing w:line="240" w:lineRule="auto"/>
+            </w:pPr>
+            <w:r>
+              <w:t>My Schedule is empty</w:t>
+            </w:r>
+          </w:p>
+          <w:p>
+            <w:pPr>
+              <w:widowControl w:val="0"/>
+              <w:spacing w:line="240" w:lineRule="auto"/>
+            </w:pPr>
+          </w:p>
+          <w:p>
+            <w:pPr>
+              <w:widowControl w:val="0"/>
+              <w:spacing w:line="240" w:lineRule="auto"/>
+              <w:rPr>
+                <w:b/>
+              </w:rPr>
+            </w:pPr>
+            <w:r>
+              <w:t>Course Details only shows labels</w:t>
+            </w:r>
           </w:p>
         </w:tc>
       </w:tr>
@@ -1199,10 +1400,10 @@
             <w:pPr>
               <w:widowControl w:val="0"/>
               <w:spacing w:line="240" w:lineRule="auto"/>
-              <w:rPr>
-                <w:b/>
-              </w:rPr>
-            </w:pPr>
+            </w:pPr>
+            <w:r>
+              <w:t>A pop-up dialog stating “No course selected in the catalog.” is displayed.</w:t>
+            </w:r>
           </w:p>
         </w:tc>
       </w:tr>
@@ -1476,11 +1677,7 @@
               <w:spacing w:line="240" w:lineRule="auto"/>
             </w:pPr>
             <w:r>
-              <w:t xml:space="preserve">Course CSC216, 001, Programming Concepts - Java, </w:t>
-            </w:r>
-            <w:r>
-              <w:lastRenderedPageBreak/>
-              <w:t>TH 1:30PM-2:45PM is listed in the My Schedule table</w:t>
+              <w:t>Course CSC216, 001, Programming Concepts - Java, TH 1:30PM-2:45PM is listed in the My Schedule table</w:t>
             </w:r>
           </w:p>
         </w:tc>
@@ -1498,10 +1695,121 @@
             <w:pPr>
               <w:widowControl w:val="0"/>
               <w:spacing w:line="240" w:lineRule="auto"/>
-              <w:rPr>
-                <w:b/>
-              </w:rPr>
-            </w:pPr>
+            </w:pPr>
+            <w:r>
+              <w:t>Course Details are displayed</w:t>
+            </w:r>
+          </w:p>
+          <w:p>
+            <w:pPr>
+              <w:widowControl w:val="0"/>
+              <w:numPr>
+                <w:ilvl w:val="0"/>
+                <w:numId w:val="4"/>
+              </w:numPr>
+              <w:spacing w:line="240" w:lineRule="auto"/>
+              <w:ind w:left="435"/>
+              <w:contextualSpacing/>
+            </w:pPr>
+            <w:r>
+              <w:t>Name: CSC216</w:t>
+            </w:r>
+          </w:p>
+          <w:p>
+            <w:pPr>
+              <w:widowControl w:val="0"/>
+              <w:numPr>
+                <w:ilvl w:val="0"/>
+                <w:numId w:val="4"/>
+              </w:numPr>
+              <w:spacing w:line="240" w:lineRule="auto"/>
+              <w:ind w:left="435"/>
+              <w:contextualSpacing/>
+            </w:pPr>
+            <w:r>
+              <w:t>Section: 001</w:t>
+            </w:r>
+          </w:p>
+          <w:p>
+            <w:pPr>
+              <w:widowControl w:val="0"/>
+              <w:numPr>
+                <w:ilvl w:val="0"/>
+                <w:numId w:val="4"/>
+              </w:numPr>
+              <w:spacing w:line="240" w:lineRule="auto"/>
+              <w:ind w:left="435"/>
+              <w:contextualSpacing/>
+            </w:pPr>
+            <w:r>
+              <w:t>Title: Programming Concepts - Java</w:t>
+            </w:r>
+          </w:p>
+          <w:p>
+            <w:pPr>
+              <w:widowControl w:val="0"/>
+              <w:numPr>
+                <w:ilvl w:val="0"/>
+                <w:numId w:val="4"/>
+              </w:numPr>
+              <w:spacing w:line="240" w:lineRule="auto"/>
+              <w:ind w:left="435"/>
+              <w:contextualSpacing/>
+            </w:pPr>
+            <w:r>
+              <w:t>Instructor: sesmith5</w:t>
+            </w:r>
+          </w:p>
+          <w:p>
+            <w:pPr>
+              <w:widowControl w:val="0"/>
+              <w:numPr>
+                <w:ilvl w:val="0"/>
+                <w:numId w:val="4"/>
+              </w:numPr>
+              <w:spacing w:line="240" w:lineRule="auto"/>
+              <w:ind w:left="435"/>
+              <w:contextualSpacing/>
+            </w:pPr>
+            <w:r>
+              <w:t>Credits: 4</w:t>
+            </w:r>
+          </w:p>
+          <w:p>
+            <w:pPr>
+              <w:widowControl w:val="0"/>
+              <w:numPr>
+                <w:ilvl w:val="0"/>
+                <w:numId w:val="4"/>
+              </w:numPr>
+              <w:spacing w:line="240" w:lineRule="auto"/>
+              <w:ind w:left="435"/>
+              <w:contextualSpacing/>
+            </w:pPr>
+            <w:r>
+              <w:t>Meeting: TH 1:30PM-2:45PM</w:t>
+            </w:r>
+          </w:p>
+          <w:p>
+            <w:pPr>
+              <w:widowControl w:val="0"/>
+              <w:spacing w:line="240" w:lineRule="auto"/>
+            </w:pPr>
+          </w:p>
+          <w:p>
+            <w:pPr>
+              <w:widowControl w:val="0"/>
+              <w:spacing w:line="240" w:lineRule="auto"/>
+            </w:pPr>
+          </w:p>
+          <w:p>
+            <w:pPr>
+              <w:widowControl w:val="0"/>
+              <w:spacing w:line="240" w:lineRule="auto"/>
+            </w:pPr>
+            <w:r>
+              <w:t>Course CSC216, 001, Programming Concepts - Java, TH 1:30PM-2:45PM is listed in the My Schedule table</w:t>
+            </w:r>
           </w:p>
         </w:tc>
       </w:tr>
@@ -1567,10 +1875,7 @@
               <w:spacing w:line="240" w:lineRule="auto"/>
             </w:pPr>
             <w:r>
-              <w:t>Make sure that no row in the My Schedule table is selected (if there is a row sel</w:t>
-            </w:r>
-            <w:r>
-              <w:t>ected, restart the test)</w:t>
+              <w:t>Make sure that no row in the My Schedule table is selected (if there is a row selected, restart the test)</w:t>
             </w:r>
           </w:p>
           <w:p>
@@ -1695,6 +2000,9 @@
                 <w:b/>
               </w:rPr>
             </w:pPr>
+            <w:r>
+              <w:t>A pop-up dialog stating “No item selected in the schedule.” is displayed.</w:t>
+            </w:r>
           </w:p>
         </w:tc>
       </w:tr>
@@ -2019,10 +2327,129 @@
             <w:pPr>
               <w:widowControl w:val="0"/>
               <w:spacing w:line="240" w:lineRule="auto"/>
-              <w:rPr>
-                <w:b/>
-              </w:rPr>
-            </w:pPr>
+            </w:pPr>
+            <w:r>
+              <w:t>Course Details are displayed</w:t>
+            </w:r>
+          </w:p>
+          <w:p>
+            <w:pPr>
+              <w:widowControl w:val="0"/>
+              <w:numPr>
+                <w:ilvl w:val="0"/>
+                <w:numId w:val="4"/>
+              </w:numPr>
+              <w:spacing w:line="240" w:lineRule="auto"/>
+              <w:ind w:left="435"/>
+              <w:contextualSpacing/>
+            </w:pPr>
+            <w:r>
+              <w:t>Name: CSC216</w:t>
+            </w:r>
+          </w:p>
+          <w:p>
+            <w:pPr>
+              <w:widowControl w:val="0"/>
+              <w:numPr>
+                <w:ilvl w:val="0"/>
+                <w:numId w:val="4"/>
+              </w:numPr>
+              <w:spacing w:line="240" w:lineRule="auto"/>
+              <w:ind w:left="435"/>
+              <w:contextualSpacing/>
+            </w:pPr>
+            <w:r>
+              <w:t>Section: 002</w:t>
+            </w:r>
+          </w:p>
+          <w:p>
+            <w:pPr>
+              <w:widowControl w:val="0"/>
+              <w:numPr>
+                <w:ilvl w:val="0"/>
+                <w:numId w:val="4"/>
+              </w:numPr>
+              <w:spacing w:line="240" w:lineRule="auto"/>
+              <w:ind w:left="435"/>
+              <w:contextualSpacing/>
+            </w:pPr>
+            <w:r>
+              <w:t>Title: Programming Concepts - Java</w:t>
+            </w:r>
+          </w:p>
+          <w:p>
+            <w:pPr>
+              <w:widowControl w:val="0"/>
+              <w:numPr>
+                <w:ilvl w:val="0"/>
+                <w:numId w:val="4"/>
+              </w:numPr>
+              <w:spacing w:line="240" w:lineRule="auto"/>
+              <w:ind w:left="435"/>
+              <w:contextualSpacing/>
+            </w:pPr>
+            <w:r>
+              <w:t xml:space="preserve">Instructor: </w:t>
+            </w:r>
+            <w:proofErr w:type="spellStart"/>
+            <w:r>
+              <w:t>jtking</w:t>
+            </w:r>
+            <w:proofErr w:type="spellEnd"/>
+          </w:p>
+          <w:p>
+            <w:pPr>
+              <w:widowControl w:val="0"/>
+              <w:numPr>
+                <w:ilvl w:val="0"/>
+                <w:numId w:val="4"/>
+              </w:numPr>
+              <w:spacing w:line="240" w:lineRule="auto"/>
+              <w:ind w:left="435"/>
+              <w:contextualSpacing/>
+            </w:pPr>
+            <w:r>
+              <w:t>Credits: 4</w:t>
+            </w:r>
+          </w:p>
+          <w:p>
+            <w:pPr>
+              <w:widowControl w:val="0"/>
+              <w:numPr>
+                <w:ilvl w:val="0"/>
+                <w:numId w:val="4"/>
+              </w:numPr>
+              <w:spacing w:line="240" w:lineRule="auto"/>
+              <w:ind w:left="435"/>
+              <w:contextualSpacing/>
+            </w:pPr>
+            <w:r>
+              <w:t>Meeting: MW 1:30PM-2:45PM</w:t>
+            </w:r>
+          </w:p>
+          <w:p>
+            <w:pPr>
+              <w:widowControl w:val="0"/>
+              <w:spacing w:line="240" w:lineRule="auto"/>
+            </w:pPr>
+          </w:p>
+          <w:p>
+            <w:pPr>
+              <w:widowControl w:val="0"/>
+              <w:spacing w:line="240" w:lineRule="auto"/>
+            </w:pPr>
+          </w:p>
+          <w:p>
+            <w:pPr>
+              <w:widowControl w:val="0"/>
+              <w:spacing w:line="240" w:lineRule="auto"/>
+              <w:rPr>
+                <w:b/>
+              </w:rPr>
+            </w:pPr>
+            <w:r>
+              <w:t>A pop-up dialog stating “You are already enrolled in CSC216” is displayed.</w:t>
+            </w:r>
           </w:p>
         </w:tc>
       </w:tr>
@@ -2129,7 +2556,6 @@
               <w:contextualSpacing/>
             </w:pPr>
             <w:r>
-              <w:lastRenderedPageBreak/>
               <w:t>Meeting Days: Mon and Wed</w:t>
             </w:r>
           </w:p>
@@ -2379,6 +2805,9 @@
                 <w:b/>
               </w:rPr>
             </w:pPr>
+            <w:r>
+              <w:t>The event is in the schedule with title “Lunch” and meeting information of “MW 11:30AM-12:30PM (every 2 weeks)”</w:t>
+            </w:r>
           </w:p>
         </w:tc>
       </w:tr>
@@ -2431,13 +2860,7 @@
               <w:spacing w:line="240" w:lineRule="auto"/>
             </w:pPr>
             <w:r>
-              <w:t>Preconditions: Test 2, Test 4, and Test</w:t>
-            </w:r>
-            <w:r>
-              <w:t xml:space="preserve"> 14 </w:t>
-            </w:r>
-            <w:r>
-              <w:t>have passed</w:t>
+              <w:t>Preconditions: Test 2, Test 4, and Test 14 have passed</w:t>
             </w:r>
           </w:p>
           <w:p>
@@ -2746,6 +3169,9 @@
                 <w:b/>
               </w:rPr>
             </w:pPr>
+            <w:r>
+              <w:t>A pop-up dialog stating “You have already created an event called Lunch.” is displayed.</w:t>
+            </w:r>
           </w:p>
         </w:tc>
       </w:tr>
@@ -2869,7 +3295,6 @@
               <w:spacing w:line="240" w:lineRule="auto"/>
             </w:pPr>
             <w:r>
-              <w:lastRenderedPageBreak/>
               <w:t>My Schedule table is empty</w:t>
             </w:r>
           </w:p>
@@ -2893,6 +3318,9 @@
                 <w:b/>
               </w:rPr>
             </w:pPr>
+            <w:r>
+              <w:t>My Schedule table is empty</w:t>
+            </w:r>
           </w:p>
         </w:tc>
       </w:tr>
@@ -2953,10 +3381,7 @@
               <w:spacing w:line="240" w:lineRule="auto"/>
             </w:pPr>
             <w:r>
-              <w:t>Preconditions: Test 2, Test 4, Test 14</w:t>
-            </w:r>
-            <w:r>
-              <w:t xml:space="preserve"> all passed</w:t>
+              <w:t>Preconditions: Test 2, Test 4, Test 14 all passed</w:t>
             </w:r>
           </w:p>
           <w:p>
@@ -3027,10 +3452,7 @@
               <w:contextualSpacing/>
             </w:pPr>
             <w:r>
-              <w:t>Event Start Time: 11:00A</w:t>
-            </w:r>
-            <w:r>
-              <w:t>M</w:t>
+              <w:t>Event Start Time: 11:00AM</w:t>
             </w:r>
           </w:p>
           <w:p>
@@ -3044,10 +3466,7 @@
               <w:contextualSpacing/>
             </w:pPr>
             <w:r>
-              <w:t>Event End Time: 12:00</w:t>
-            </w:r>
-            <w:r>
-              <w:t>PM</w:t>
+              <w:t>Event End Time: 12:00PM</w:t>
             </w:r>
           </w:p>
           <w:p>
@@ -3061,10 +3480,7 @@
               <w:contextualSpacing/>
             </w:pPr>
             <w:r>
-              <w:t>Details:</w:t>
-            </w:r>
-            <w:r>
-              <w:t xml:space="preserve"> n/a</w:t>
+              <w:t>Details: n/a</w:t>
             </w:r>
           </w:p>
           <w:p>
@@ -3162,10 +3578,7 @@
               <w:contextualSpacing/>
             </w:pPr>
             <w:r>
-              <w:t>Event Start Time: 10:00A</w:t>
-            </w:r>
-            <w:r>
-              <w:t>M</w:t>
+              <w:t>Event Start Time: 10:00AM</w:t>
             </w:r>
           </w:p>
           <w:p>
@@ -3179,10 +3592,7 @@
               <w:contextualSpacing/>
             </w:pPr>
             <w:r>
-              <w:t>Event End Time: 11:00A</w:t>
-            </w:r>
-            <w:r>
-              <w:t>M</w:t>
+              <w:t>Event End Time: 11:00AM</w:t>
             </w:r>
           </w:p>
           <w:p>
@@ -3327,13 +3737,7 @@
             </w:r>
             <w:proofErr w:type="gramEnd"/>
             <w:r>
-              <w:t xml:space="preserve"> </w:t>
-            </w:r>
-            <w:r>
-              <w:t>“The event cannot be added</w:t>
-            </w:r>
-            <w:r>
-              <w:t xml:space="preserve"> due to a conflict” is displayed.</w:t>
+              <w:t xml:space="preserve"> “The event cannot be added due to a conflict” is displayed.</w:t>
             </w:r>
           </w:p>
         </w:tc>
@@ -3352,10 +3756,36 @@
             <w:pPr>
               <w:widowControl w:val="0"/>
               <w:spacing w:line="240" w:lineRule="auto"/>
-              <w:rPr>
-                <w:b/>
-              </w:rPr>
-            </w:pPr>
+            </w:pPr>
+            <w:r>
+              <w:t>Event 1 is added successfully to the schedule: “Event 1” with meeting information “M 11:00AM-12:00PM (every 1 weeks)”</w:t>
+            </w:r>
+          </w:p>
+          <w:p>
+            <w:pPr>
+              <w:widowControl w:val="0"/>
+              <w:spacing w:line="240" w:lineRule="auto"/>
+            </w:pPr>
+          </w:p>
+          <w:p>
+            <w:pPr>
+              <w:widowControl w:val="0"/>
+              <w:spacing w:line="240" w:lineRule="auto"/>
+              <w:rPr>
+                <w:b/>
+              </w:rPr>
+            </w:pPr>
+            <w:r>
+              <w:t xml:space="preserve">A pop-dialog </w:t>
+            </w:r>
+            <w:proofErr w:type="gramStart"/>
+            <w:r>
+              <w:t>stating</w:t>
+            </w:r>
+            <w:proofErr w:type="gramEnd"/>
+            <w:r>
+              <w:t xml:space="preserve"> “The event cannot be added due to a conflict” is displayed.</w:t>
+            </w:r>
           </w:p>
         </w:tc>
       </w:tr>
@@ -3395,7 +3825,6 @@
               <w:spacing w:line="240" w:lineRule="auto"/>
             </w:pPr>
             <w:r>
-              <w:lastRenderedPageBreak/>
               <w:t>Lower Bound</w:t>
             </w:r>
           </w:p>
@@ -3426,7 +3855,6 @@
               <w:spacing w:line="240" w:lineRule="auto"/>
             </w:pPr>
             <w:r>
-              <w:lastRenderedPageBreak/>
               <w:t>Preconditions: Test 2, Test 4, Test 14 all passed</w:t>
             </w:r>
           </w:p>
@@ -3456,7 +3884,6 @@
               <w:contextualSpacing/>
             </w:pPr>
             <w:r>
-              <w:lastRenderedPageBreak/>
               <w:t>Event Title: Event 1</w:t>
             </w:r>
           </w:p>
@@ -3625,10 +4052,7 @@
               <w:contextualSpacing/>
             </w:pPr>
             <w:r>
-              <w:t>Event Start Time: 12:00P</w:t>
-            </w:r>
-            <w:r>
-              <w:t>M</w:t>
+              <w:t>Event Start Time: 12:00PM</w:t>
             </w:r>
           </w:p>
           <w:p>
@@ -3642,13 +4066,7 @@
               <w:contextualSpacing/>
             </w:pPr>
             <w:r>
-              <w:t>Event End Time:</w:t>
-            </w:r>
-            <w:r>
-              <w:t xml:space="preserve"> 1:00P</w:t>
-            </w:r>
-            <w:r>
-              <w:t>M</w:t>
+              <w:t>Event End Time: 1:00PM</w:t>
             </w:r>
           </w:p>
           <w:p>
@@ -3770,18 +4188,7 @@
               <w:spacing w:line="240" w:lineRule="auto"/>
             </w:pPr>
             <w:r>
-              <w:lastRenderedPageBreak/>
-              <w:t>Event 1 is added successfully to the schedule</w:t>
-            </w:r>
-            <w:r>
-              <w:t xml:space="preserve">: </w:t>
-            </w:r>
-            <w:r>
-              <w:t xml:space="preserve">“Event 1” with meeting information “M </w:t>
-            </w:r>
-            <w:r>
-              <w:lastRenderedPageBreak/>
-              <w:t>11:00AM-12:00PM (every 1 weeks)”</w:t>
+              <w:t>Event 1 is added successfully to the schedule: “Event 1” with meeting information “M 11:00AM-12:00PM (every 1 weeks)”</w:t>
             </w:r>
           </w:p>
           <w:p>
@@ -3823,10 +4230,36 @@
             <w:pPr>
               <w:widowControl w:val="0"/>
               <w:spacing w:line="240" w:lineRule="auto"/>
-              <w:rPr>
-                <w:b/>
-              </w:rPr>
-            </w:pPr>
+            </w:pPr>
+            <w:r>
+              <w:t>Event 1 is added successfully to the schedule: “Event 1” with meeting information “M 11:00AM-12:00PM (every 1 weeks)”</w:t>
+            </w:r>
+          </w:p>
+          <w:p>
+            <w:pPr>
+              <w:widowControl w:val="0"/>
+              <w:spacing w:line="240" w:lineRule="auto"/>
+            </w:pPr>
+          </w:p>
+          <w:p>
+            <w:pPr>
+              <w:widowControl w:val="0"/>
+              <w:spacing w:line="240" w:lineRule="auto"/>
+              <w:rPr>
+                <w:b/>
+              </w:rPr>
+            </w:pPr>
+            <w:r>
+              <w:t xml:space="preserve">A pop-dialog </w:t>
+            </w:r>
+            <w:proofErr w:type="gramStart"/>
+            <w:r>
+              <w:t>stating</w:t>
+            </w:r>
+            <w:proofErr w:type="gramEnd"/>
+            <w:r>
+              <w:t xml:space="preserve"> “The event cannot be added due to a conflict” is displayed.</w:t>
+            </w:r>
           </w:p>
         </w:tc>
       </w:tr>
@@ -4093,10 +4526,7 @@
               <w:contextualSpacing/>
             </w:pPr>
             <w:r>
-              <w:t>Event Start Time: 11:15A</w:t>
-            </w:r>
-            <w:r>
-              <w:t>M</w:t>
+              <w:t>Event Start Time: 11:15AM</w:t>
             </w:r>
           </w:p>
           <w:p>
@@ -4110,13 +4540,10 @@
               <w:contextualSpacing/>
             </w:pPr>
             <w:r>
-              <w:t>Event End Time:</w:t>
-            </w:r>
-            <w:r>
-              <w:t xml:space="preserve"> 11:59A</w:t>
-            </w:r>
-            <w:r>
-              <w:t>M</w:t>
+              <w:t>Event End Time: 11:50</w:t>
+            </w:r>
+            <w:r>
+              <w:t>AM</w:t>
             </w:r>
           </w:p>
           <w:p>
@@ -4238,7 +4665,6 @@
               <w:spacing w:line="240" w:lineRule="auto"/>
             </w:pPr>
             <w:r>
-              <w:lastRenderedPageBreak/>
               <w:t>Event 1 is added successfully to the schedule: “Event 1” with meeting information “M 11:00AM-12:00PM (every 1 weeks)”</w:t>
             </w:r>
           </w:p>
@@ -4254,15 +4680,7 @@
               <w:spacing w:line="240" w:lineRule="auto"/>
             </w:pPr>
             <w:r>
-              <w:t xml:space="preserve">A pop-dialog </w:t>
-            </w:r>
-            <w:proofErr w:type="gramStart"/>
-            <w:r>
-              <w:t>stating</w:t>
-            </w:r>
-            <w:proofErr w:type="gramEnd"/>
-            <w:r>
-              <w:t xml:space="preserve"> “The event cannot be added due to a conflict” is displayed.</w:t>
+              <w:t>A pop-dialog stating “The event cannot be added due to a conflict” is displayed.</w:t>
             </w:r>
           </w:p>
         </w:tc>
@@ -4281,10 +4699,36 @@
             <w:pPr>
               <w:widowControl w:val="0"/>
               <w:spacing w:line="240" w:lineRule="auto"/>
-              <w:rPr>
-                <w:b/>
-              </w:rPr>
-            </w:pPr>
+            </w:pPr>
+            <w:r>
+              <w:t>Event 1 is added successfully to the schedule: “Event 1” with meeting information “M 11:00AM-12:00PM (every 1 weeks)”</w:t>
+            </w:r>
+          </w:p>
+          <w:p>
+            <w:pPr>
+              <w:widowControl w:val="0"/>
+              <w:spacing w:line="240" w:lineRule="auto"/>
+            </w:pPr>
+          </w:p>
+          <w:p>
+            <w:pPr>
+              <w:widowControl w:val="0"/>
+              <w:spacing w:line="240" w:lineRule="auto"/>
+              <w:rPr>
+                <w:b/>
+              </w:rPr>
+            </w:pPr>
+            <w:r>
+              <w:t xml:space="preserve">A pop-dialog </w:t>
+            </w:r>
+            <w:proofErr w:type="gramStart"/>
+            <w:r>
+              <w:t>stating</w:t>
+            </w:r>
+            <w:proofErr w:type="gramEnd"/>
+            <w:r>
+              <w:t xml:space="preserve"> “The event cannot be added due to a conflict” is displayed.</w:t>
+            </w:r>
           </w:p>
         </w:tc>
       </w:tr>
@@ -4360,10 +4804,7 @@
               <w:spacing w:line="240" w:lineRule="auto"/>
             </w:pPr>
             <w:r>
-              <w:t xml:space="preserve">Select the </w:t>
-            </w:r>
-            <w:r>
-              <w:t>1</w:t>
+              <w:t>Select the 1</w:t>
             </w:r>
             <w:r>
               <w:rPr>
@@ -4372,19 +4813,7 @@
               <w:t>st</w:t>
             </w:r>
             <w:r>
-              <w:t xml:space="preserve"> row</w:t>
-            </w:r>
-            <w:r>
-              <w:t xml:space="preserve"> in the course catalog (</w:t>
-            </w:r>
-            <w:r>
-              <w:t>CSC116, 001, Intro to Programming – Java,</w:t>
-            </w:r>
-            <w:r>
-              <w:t xml:space="preserve"> MW 9:10AM-11:00AM</w:t>
-            </w:r>
-            <w:r>
-              <w:t>)</w:t>
+              <w:t xml:space="preserve"> row in the course catalog (CSC116, 001, Intro to Programming – Java, MW 9:10AM-11:00AM)</w:t>
             </w:r>
           </w:p>
           <w:p>
@@ -4426,7 +4855,7 @@
               <w:spacing w:line="240" w:lineRule="auto"/>
             </w:pPr>
             <w:r>
-              <w:t>Select the 8</w:t>
+              <w:t>Select the 7</w:t>
             </w:r>
             <w:r>
               <w:rPr>
@@ -4567,13 +4996,7 @@
               <w:spacing w:line="240" w:lineRule="auto"/>
             </w:pPr>
             <w:r>
-              <w:t xml:space="preserve">Course </w:t>
-            </w:r>
-            <w:r>
-              <w:t>CSC116, 001, Intro to Programming – Java, MW 9:10AM-11:00AM</w:t>
-            </w:r>
-            <w:r>
-              <w:t xml:space="preserve"> is successfully added to the schedule</w:t>
+              <w:t>Course CSC116, 001, Intro to Programming – Java, MW 9:10AM-11:00AM is successfully added to the schedule</w:t>
             </w:r>
           </w:p>
           <w:p>
@@ -4596,13 +5019,7 @@
             </w:r>
             <w:proofErr w:type="gramEnd"/>
             <w:r>
-              <w:t xml:space="preserve"> “</w:t>
-            </w:r>
-            <w:r>
-              <w:t>The course</w:t>
-            </w:r>
-            <w:r>
-              <w:t xml:space="preserve"> cannot be added due to a conflict” is displayed.</w:t>
+              <w:t xml:space="preserve"> “The course cannot be added due to a conflict” is displayed.</w:t>
             </w:r>
           </w:p>
         </w:tc>
@@ -4621,10 +5038,36 @@
             <w:pPr>
               <w:widowControl w:val="0"/>
               <w:spacing w:line="240" w:lineRule="auto"/>
-              <w:rPr>
-                <w:b/>
-              </w:rPr>
-            </w:pPr>
+            </w:pPr>
+            <w:r>
+              <w:t>Course CSC116, 001, Intro to Programming – Java, MW 9:10AM-11:00AM is successfully added to the schedule</w:t>
+            </w:r>
+          </w:p>
+          <w:p>
+            <w:pPr>
+              <w:widowControl w:val="0"/>
+              <w:spacing w:line="240" w:lineRule="auto"/>
+            </w:pPr>
+          </w:p>
+          <w:p>
+            <w:pPr>
+              <w:widowControl w:val="0"/>
+              <w:spacing w:line="240" w:lineRule="auto"/>
+              <w:rPr>
+                <w:b/>
+              </w:rPr>
+            </w:pPr>
+            <w:r>
+              <w:t xml:space="preserve">A pop-dialog </w:t>
+            </w:r>
+            <w:proofErr w:type="gramStart"/>
+            <w:r>
+              <w:t>stating</w:t>
+            </w:r>
+            <w:proofErr w:type="gramEnd"/>
+            <w:r>
+              <w:t xml:space="preserve"> “The course cannot be added due to a conflict” is displayed.</w:t>
+            </w:r>
           </w:p>
         </w:tc>
       </w:tr>
@@ -4646,7 +5089,6 @@
               <w:spacing w:line="240" w:lineRule="auto"/>
             </w:pPr>
             <w:r>
-              <w:lastRenderedPageBreak/>
               <w:t>Test 20:</w:t>
             </w:r>
           </w:p>
@@ -4955,13 +5397,7 @@
               <w:spacing w:line="240" w:lineRule="auto"/>
             </w:pPr>
             <w:r>
-              <w:t>Event 1 is added successfully to the schedule: “Event 1” with meeting information “</w:t>
-            </w:r>
-            <w:r>
-              <w:t xml:space="preserve">W </w:t>
-            </w:r>
-            <w:r>
-              <w:t>11:00AM-12:00PM (every 1 weeks)”</w:t>
+              <w:t>Event 1 is added successfully to the schedule: “Event 1” with meeting information “W 11:00AM-12:00PM (every 1 weeks)”</w:t>
             </w:r>
           </w:p>
           <w:p>
@@ -4978,8 +5414,6 @@
             <w:r>
               <w:t>A pop-dialog stating “The course cannot be added due to a conflict” is displayed.</w:t>
             </w:r>
-            <w:bookmarkStart w:id="1" w:name="_GoBack"/>
-            <w:bookmarkEnd w:id="1"/>
           </w:p>
           <w:p>
             <w:pPr>
@@ -4999,6 +5433,30 @@
               <w:right w:w="100" w:type="dxa"/>
             </w:tcMar>
           </w:tcPr>
+          <w:p>
+            <w:pPr>
+              <w:widowControl w:val="0"/>
+              <w:spacing w:line="240" w:lineRule="auto"/>
+            </w:pPr>
+            <w:r>
+              <w:t>Event 1 is added successfully to the schedule: “Event 1” with meeting information “W 11:00AM-12:00PM (every 1 weeks)”</w:t>
+            </w:r>
+          </w:p>
+          <w:p>
+            <w:pPr>
+              <w:widowControl w:val="0"/>
+              <w:spacing w:line="240" w:lineRule="auto"/>
+            </w:pPr>
+          </w:p>
+          <w:p>
+            <w:pPr>
+              <w:widowControl w:val="0"/>
+              <w:spacing w:line="240" w:lineRule="auto"/>
+            </w:pPr>
+            <w:r>
+              <w:t>A pop-dialog stating “The course cannot be added due to a conflict” is displayed.</w:t>
+            </w:r>
+          </w:p>
           <w:p>
             <w:pPr>
               <w:widowControl w:val="0"/>
@@ -5127,16 +5585,7 @@
               </w:rPr>
             </w:pPr>
             <w:r>
-              <w:t>Select the 3rd</w:t>
-            </w:r>
-            <w:r>
-              <w:t xml:space="preserve"> row of the C</w:t>
-            </w:r>
-            <w:r>
-              <w:t>ourse Catalog table (CSC116, 003</w:t>
-            </w:r>
-            <w:r>
-              <w:t>, Intro to Programming - Java)</w:t>
+              <w:t>Select the 3rd row of the Course Catalog table (CSC116, 003, Intro to Programming - Java)</w:t>
             </w:r>
           </w:p>
           <w:p>
@@ -5178,11 +5627,7 @@
               </w:rPr>
             </w:pPr>
             <w:r>
-              <w:lastRenderedPageBreak/>
-              <w:t>Sele</w:t>
-            </w:r>
-            <w:r>
-              <w:t>ct the 8th row of the Course Catalog table (CSC230, 001, C and Software Tools)</w:t>
+              <w:t>Select the 8th row of the Course Catalog table (CSC230, 001, C and Software Tools)</w:t>
             </w:r>
           </w:p>
           <w:p>
@@ -5427,10 +5872,7 @@
               <w:contextualSpacing/>
             </w:pPr>
             <w:r>
-              <w:t>Event T</w:t>
-            </w:r>
-            <w:r>
-              <w:t>itle: Lunch</w:t>
+              <w:t>Event Title: Lunch</w:t>
             </w:r>
           </w:p>
           <w:p>
@@ -5472,10 +5914,7 @@
               <w:contextualSpacing/>
             </w:pPr>
             <w:r>
-              <w:t>Event Start Time: 1:15P</w:t>
-            </w:r>
-            <w:r>
-              <w:t>M</w:t>
+              <w:t>Event Start Time: 1:15PM</w:t>
             </w:r>
           </w:p>
           <w:p>
@@ -5489,10 +5928,7 @@
               <w:contextualSpacing/>
             </w:pPr>
             <w:r>
-              <w:t>Event End Time: 2:3</w:t>
-            </w:r>
-            <w:r>
-              <w:t>0PM</w:t>
+              <w:t>Event End Time: 2:30PM</w:t>
             </w:r>
           </w:p>
           <w:p>
@@ -5569,7 +6005,6 @@
               <w:spacing w:line="240" w:lineRule="auto"/>
             </w:pPr>
             <w:r>
-              <w:lastRenderedPageBreak/>
               <w:t>My Schedule displays:</w:t>
             </w:r>
           </w:p>
@@ -5600,16 +6035,7 @@
               <w:contextualSpacing/>
             </w:pPr>
             <w:r>
-              <w:t>CSC116, 003</w:t>
-            </w:r>
-            <w:r>
-              <w:t>,</w:t>
-            </w:r>
-            <w:r>
-              <w:t xml:space="preserve"> Intro to Programming - Java, TH</w:t>
-            </w:r>
-            <w:r>
-              <w:t xml:space="preserve"> 11:20AM-1:10PM</w:t>
+              <w:t>CSC116, 003, Intro to Programming - Java, TH 11:20AM-1:10PM</w:t>
             </w:r>
           </w:p>
           <w:p>
@@ -5654,7 +6080,6 @@
               <w:contextualSpacing/>
             </w:pPr>
             <w:r>
-              <w:lastRenderedPageBreak/>
               <w:t>CSC226, 001, Discrete Mathematics for Computer Scientists, MWF 9:35AM-10:25AM</w:t>
             </w:r>
           </w:p>
@@ -5670,16 +6095,7 @@
               <w:contextualSpacing/>
             </w:pPr>
             <w:r>
-              <w:t>Lunch, MTWHF, 1:15PM-2:30</w:t>
-            </w:r>
-            <w:r>
-              <w:t>PM (</w:t>
-            </w:r>
-            <w:r>
-              <w:t>e</w:t>
-            </w:r>
-            <w:r>
-              <w:t>very 1 weeks)</w:t>
+              <w:t>Lunch, MTWHF, 1:15PM-2:30PM (every 1 weeks)</w:t>
             </w:r>
           </w:p>
         </w:tc>
@@ -5698,29 +6114,99 @@
             <w:pPr>
               <w:widowControl w:val="0"/>
               <w:spacing w:line="240" w:lineRule="auto"/>
-              <w:rPr>
-                <w:b/>
-              </w:rPr>
-            </w:pPr>
-          </w:p>
-          <w:p/>
-          <w:p/>
-          <w:p/>
-          <w:p/>
-          <w:p/>
-          <w:p/>
-          <w:p/>
-          <w:p/>
-          <w:p/>
-          <w:p>
-            <w:pPr>
-              <w:tabs>
-                <w:tab w:val="left" w:pos="1056"/>
-              </w:tabs>
-            </w:pPr>
-            <w:r>
-              <w:lastRenderedPageBreak/>
-              <w:tab/>
+            </w:pPr>
+            <w:r>
+              <w:t>My Schedule displays:</w:t>
+            </w:r>
+          </w:p>
+          <w:p>
+            <w:pPr>
+              <w:widowControl w:val="0"/>
+              <w:numPr>
+                <w:ilvl w:val="0"/>
+                <w:numId w:val="2"/>
+              </w:numPr>
+              <w:spacing w:line="240" w:lineRule="auto"/>
+              <w:ind w:left="450"/>
+              <w:contextualSpacing/>
+            </w:pPr>
+            <w:r>
+              <w:t>CSC216, 601, Programming Concepts - Java, Arranged</w:t>
+            </w:r>
+          </w:p>
+          <w:p>
+            <w:pPr>
+              <w:widowControl w:val="0"/>
+              <w:numPr>
+                <w:ilvl w:val="0"/>
+                <w:numId w:val="2"/>
+              </w:numPr>
+              <w:spacing w:line="240" w:lineRule="auto"/>
+              <w:ind w:left="450"/>
+              <w:contextualSpacing/>
+            </w:pPr>
+            <w:r>
+              <w:t>CSC116, 003, Intro to Programming - Java, TH 11:20AM-1:10PM</w:t>
+            </w:r>
+          </w:p>
+          <w:p>
+            <w:pPr>
+              <w:widowControl w:val="0"/>
+              <w:numPr>
+                <w:ilvl w:val="0"/>
+                <w:numId w:val="2"/>
+              </w:numPr>
+              <w:spacing w:line="240" w:lineRule="auto"/>
+              <w:ind w:left="450"/>
+              <w:contextualSpacing/>
+            </w:pPr>
+            <w:r>
+              <w:t>CSC230, 001, C and Software Tools, MW 11:45AM-1:00PM</w:t>
+            </w:r>
+          </w:p>
+          <w:p>
+            <w:pPr>
+              <w:widowControl w:val="0"/>
+              <w:numPr>
+                <w:ilvl w:val="0"/>
+                <w:numId w:val="2"/>
+              </w:numPr>
+              <w:spacing w:line="240" w:lineRule="auto"/>
+              <w:ind w:left="450"/>
+              <w:contextualSpacing/>
+            </w:pPr>
+            <w:r>
+              <w:t>Exercise, MTHF 8:00AM-9:00AM (every 1 weeks)</w:t>
+            </w:r>
+          </w:p>
+          <w:p>
+            <w:pPr>
+              <w:widowControl w:val="0"/>
+              <w:numPr>
+                <w:ilvl w:val="0"/>
+                <w:numId w:val="2"/>
+              </w:numPr>
+              <w:spacing w:line="240" w:lineRule="auto"/>
+              <w:ind w:left="450"/>
+              <w:contextualSpacing/>
+            </w:pPr>
+            <w:r>
+              <w:t>CSC226, 001, Discrete Mathematics for Computer Scientists, MWF 9:35AM-10:25AM</w:t>
+            </w:r>
+          </w:p>
+          <w:p>
+            <w:pPr>
+              <w:widowControl w:val="0"/>
+              <w:numPr>
+                <w:ilvl w:val="0"/>
+                <w:numId w:val="2"/>
+              </w:numPr>
+              <w:spacing w:line="240" w:lineRule="auto"/>
+              <w:ind w:left="450"/>
+              <w:contextualSpacing/>
+            </w:pPr>
+            <w:r>
+              <w:t>Lunch, MTWHF, 1:15PM-2:30PM (every 1 weeks)</w:t>
             </w:r>
           </w:p>
         </w:tc>
@@ -5743,12 +6229,7 @@
               <w:spacing w:line="240" w:lineRule="auto"/>
             </w:pPr>
             <w:r>
-              <w:lastRenderedPageBreak/>
-              <w:t xml:space="preserve">Test 9: </w:t>
-            </w:r>
-            <w:r>
-              <w:lastRenderedPageBreak/>
-              <w:t>Remove</w:t>
+              <w:t>Test 9: Remove</w:t>
             </w:r>
           </w:p>
           <w:p>
@@ -5784,7 +6265,6 @@
               <w:spacing w:line="240" w:lineRule="auto"/>
             </w:pPr>
             <w:r>
-              <w:lastRenderedPageBreak/>
               <w:t>Preconditions: Test 2 and Test 8 have passed</w:t>
             </w:r>
           </w:p>
@@ -5800,13 +6280,7 @@
               <w:spacing w:line="240" w:lineRule="auto"/>
             </w:pPr>
             <w:r>
-              <w:t>Select the 2nd row of th</w:t>
-            </w:r>
-            <w:r>
-              <w:t>e My Schedule table (CSC116, 003</w:t>
-            </w:r>
-            <w:r>
-              <w:t>, Intro to Programming - Java)</w:t>
+              <w:t>Select the 2nd row of the My Schedule table (CSC116, 003, Intro to Programming - Java)</w:t>
             </w:r>
           </w:p>
           <w:p>
@@ -5987,7 +6461,6 @@
               <w:spacing w:line="240" w:lineRule="auto"/>
             </w:pPr>
             <w:r>
-              <w:lastRenderedPageBreak/>
               <w:t>My Schedule displays:</w:t>
             </w:r>
           </w:p>
@@ -6002,7 +6475,6 @@
               <w:contextualSpacing/>
             </w:pPr>
             <w:r>
-              <w:lastRenderedPageBreak/>
               <w:t>CSC216, 601, Programming Concepts - Java, Arranged</w:t>
             </w:r>
           </w:p>
@@ -6031,10 +6503,7 @@
               <w:contextualSpacing/>
             </w:pPr>
             <w:r>
-              <w:t>Exercise, MTHF 8:00AM-9:00</w:t>
-            </w:r>
-            <w:r>
-              <w:t>AM (every 1 weeks)</w:t>
+              <w:t>Exercise, MTHF 8:00AM-9:00AM (every 1 weeks)</w:t>
             </w:r>
           </w:p>
           <w:p>
@@ -6062,13 +6531,7 @@
               <w:contextualSpacing/>
             </w:pPr>
             <w:r>
-              <w:t xml:space="preserve">Lunch, MTWHF, </w:t>
-            </w:r>
-            <w:r>
-              <w:t>1:15PM-2:3</w:t>
-            </w:r>
-            <w:r>
-              <w:t>0PM (very 1 weeks)</w:t>
+              <w:t>Lunch, MTWHF, 1:15PM-2:30PM (very 1 weeks)</w:t>
             </w:r>
           </w:p>
           <w:p>
@@ -6169,13 +6632,7 @@
               <w:contextualSpacing/>
             </w:pPr>
             <w:r>
-              <w:t xml:space="preserve">Lunch, MTWHF, </w:t>
-            </w:r>
-            <w:r>
-              <w:t>1:15PM-2:3</w:t>
-            </w:r>
-            <w:r>
-              <w:t>0PM (very 1 weeks)</w:t>
+              <w:t>Lunch, MTWHF, 1:15PM-2:30PM (very 1 weeks)</w:t>
             </w:r>
           </w:p>
         </w:tc>
@@ -6193,12 +6650,182 @@
           <w:p>
             <w:pPr>
               <w:widowControl w:val="0"/>
-              <w:shd w:val="clear" w:color="auto" w:fill="F2F2F2" w:themeFill="background1" w:themeFillShade="F2"/>
-              <w:spacing w:line="240" w:lineRule="auto"/>
-              <w:rPr>
-                <w:b/>
-              </w:rPr>
-            </w:pPr>
+              <w:spacing w:line="240" w:lineRule="auto"/>
+            </w:pPr>
+            <w:r>
+              <w:t>My Schedule displays:</w:t>
+            </w:r>
+          </w:p>
+          <w:p>
+            <w:pPr>
+              <w:widowControl w:val="0"/>
+              <w:numPr>
+                <w:ilvl w:val="0"/>
+                <w:numId w:val="2"/>
+              </w:numPr>
+              <w:spacing w:line="240" w:lineRule="auto"/>
+              <w:contextualSpacing/>
+            </w:pPr>
+            <w:r>
+              <w:t>CSC216, 601, Programming Concepts - Java, Arranged</w:t>
+            </w:r>
+          </w:p>
+          <w:p>
+            <w:pPr>
+              <w:widowControl w:val="0"/>
+              <w:numPr>
+                <w:ilvl w:val="0"/>
+                <w:numId w:val="2"/>
+              </w:numPr>
+              <w:spacing w:line="240" w:lineRule="auto"/>
+              <w:contextualSpacing/>
+            </w:pPr>
+            <w:r>
+              <w:t>CSC230, 001, C and Software Tools, MW 11:45AM-1:00PM</w:t>
+            </w:r>
+          </w:p>
+          <w:p>
+            <w:pPr>
+              <w:widowControl w:val="0"/>
+              <w:numPr>
+                <w:ilvl w:val="0"/>
+                <w:numId w:val="2"/>
+              </w:numPr>
+              <w:spacing w:line="240" w:lineRule="auto"/>
+              <w:contextualSpacing/>
+            </w:pPr>
+            <w:r>
+              <w:t>Exercise, MTHF 8:00AM-9:00AM (every 1 weeks)</w:t>
+            </w:r>
+          </w:p>
+          <w:p>
+            <w:pPr>
+              <w:widowControl w:val="0"/>
+              <w:numPr>
+                <w:ilvl w:val="0"/>
+                <w:numId w:val="2"/>
+              </w:numPr>
+              <w:spacing w:line="240" w:lineRule="auto"/>
+              <w:contextualSpacing/>
+            </w:pPr>
+            <w:r>
+              <w:t>CSC226, 001, Discrete Mathematics for Computer Scientists, MWF 9:35AM-10:25AM</w:t>
+            </w:r>
+          </w:p>
+          <w:p>
+            <w:pPr>
+              <w:widowControl w:val="0"/>
+              <w:numPr>
+                <w:ilvl w:val="0"/>
+                <w:numId w:val="2"/>
+              </w:numPr>
+              <w:spacing w:line="240" w:lineRule="auto"/>
+              <w:contextualSpacing/>
+            </w:pPr>
+            <w:r>
+              <w:t>Lunch, MTWHF, 1:15PM-2:30PM (very 1 weeks)</w:t>
+            </w:r>
+          </w:p>
+          <w:p>
+            <w:pPr>
+              <w:widowControl w:val="0"/>
+              <w:spacing w:line="240" w:lineRule="auto"/>
+            </w:pPr>
+          </w:p>
+          <w:p>
+            <w:pPr>
+              <w:widowControl w:val="0"/>
+              <w:spacing w:line="240" w:lineRule="auto"/>
+            </w:pPr>
+          </w:p>
+          <w:p>
+            <w:pPr>
+              <w:widowControl w:val="0"/>
+              <w:spacing w:line="240" w:lineRule="auto"/>
+            </w:pPr>
+          </w:p>
+          <w:p>
+            <w:pPr>
+              <w:widowControl w:val="0"/>
+              <w:spacing w:line="240" w:lineRule="auto"/>
+            </w:pPr>
+          </w:p>
+          <w:p>
+            <w:pPr>
+              <w:widowControl w:val="0"/>
+              <w:spacing w:line="240" w:lineRule="auto"/>
+            </w:pPr>
+          </w:p>
+          <w:p>
+            <w:pPr>
+              <w:widowControl w:val="0"/>
+              <w:spacing w:line="240" w:lineRule="auto"/>
+            </w:pPr>
+          </w:p>
+          <w:p>
+            <w:pPr>
+              <w:widowControl w:val="0"/>
+              <w:spacing w:line="240" w:lineRule="auto"/>
+            </w:pPr>
+            <w:r>
+              <w:t>My Schedule displays:</w:t>
+            </w:r>
+          </w:p>
+          <w:p>
+            <w:pPr>
+              <w:widowControl w:val="0"/>
+              <w:numPr>
+                <w:ilvl w:val="0"/>
+                <w:numId w:val="2"/>
+              </w:numPr>
+              <w:spacing w:line="240" w:lineRule="auto"/>
+              <w:contextualSpacing/>
+            </w:pPr>
+            <w:r>
+              <w:t>CSC216, 601, Programming Concepts - Java, Arranged</w:t>
+            </w:r>
+          </w:p>
+          <w:p>
+            <w:pPr>
+              <w:widowControl w:val="0"/>
+              <w:numPr>
+                <w:ilvl w:val="0"/>
+                <w:numId w:val="2"/>
+              </w:numPr>
+              <w:spacing w:line="240" w:lineRule="auto"/>
+              <w:contextualSpacing/>
+            </w:pPr>
+            <w:r>
+              <w:t>CSC230, 001, C and Software Tools, MW 11:45AM-1:00PM</w:t>
+            </w:r>
+          </w:p>
+          <w:p>
+            <w:pPr>
+              <w:widowControl w:val="0"/>
+              <w:numPr>
+                <w:ilvl w:val="0"/>
+                <w:numId w:val="2"/>
+              </w:numPr>
+              <w:spacing w:line="240" w:lineRule="auto"/>
+              <w:contextualSpacing/>
+            </w:pPr>
+            <w:r>
+              <w:t>CSC226, 001, Discrete Mathematics for Computer Scientists, MWF 9:35AM-10:25AM</w:t>
+            </w:r>
+          </w:p>
+          <w:p>
+            <w:pPr>
+              <w:widowControl w:val="0"/>
+              <w:numPr>
+                <w:ilvl w:val="0"/>
+                <w:numId w:val="2"/>
+              </w:numPr>
+              <w:spacing w:line="240" w:lineRule="auto"/>
+              <w:contextualSpacing/>
+            </w:pPr>
+            <w:r>
+              <w:t>Lunch, MTWHF, 1:15PM-2:30PM (very 1 weeks)</w:t>
+            </w:r>
           </w:p>
         </w:tc>
       </w:tr>
@@ -6220,7 +6847,6 @@
               <w:spacing w:line="240" w:lineRule="auto"/>
             </w:pPr>
             <w:r>
-              <w:lastRenderedPageBreak/>
               <w:t>Test 10: Set Title</w:t>
             </w:r>
           </w:p>
@@ -6257,10 +6883,7 @@
               <w:spacing w:line="240" w:lineRule="auto"/>
             </w:pPr>
             <w:r>
-              <w:t>Enter “My Super</w:t>
-            </w:r>
-            <w:r>
-              <w:t xml:space="preserve"> Awesome Schedule” into the Schedule Title text field</w:t>
+              <w:t>Enter “My Super Awesome Schedule” into the Schedule Title text field</w:t>
             </w:r>
           </w:p>
           <w:p>
@@ -6364,6 +6987,9 @@
                 <w:b/>
               </w:rPr>
             </w:pPr>
+            <w:r>
+              <w:t>The label on the third section of the GUI now contains the text “My Super Awesome Schedule” instead of “My Schedule”</w:t>
+            </w:r>
           </w:p>
         </w:tc>
       </w:tr>
@@ -6612,13 +7238,13 @@
               <w:contextualSpacing/>
             </w:pPr>
             <w:r>
-              <w:t>“”, “</w:t>
-            </w:r>
-            <w:r>
-              <w:t>”, Lunch, “”, “”, MTWHF, 1:15PM-2:3</w:t>
-            </w:r>
-            <w:r>
-              <w:t>0PM (very 1 weeks)</w:t>
+              <w:t>“”, “”, Lunch, “”, “”, MTWHF, 1:15PM-2:30PM (</w:t>
+            </w:r>
+            <w:r>
+              <w:t>e</w:t>
+            </w:r>
+            <w:r>
+              <w:t>very 1 weeks)</w:t>
             </w:r>
           </w:p>
         </w:tc>
@@ -6637,10 +7263,109 @@
             <w:pPr>
               <w:widowControl w:val="0"/>
               <w:spacing w:line="240" w:lineRule="auto"/>
-              <w:rPr>
-                <w:b/>
-              </w:rPr>
-            </w:pPr>
+            </w:pPr>
+            <w:r>
+              <w:t>Schedule Title: “My Super Awesome Schedule”</w:t>
+            </w:r>
+          </w:p>
+          <w:p>
+            <w:pPr>
+              <w:widowControl w:val="0"/>
+              <w:spacing w:line="240" w:lineRule="auto"/>
+            </w:pPr>
+          </w:p>
+          <w:p>
+            <w:pPr>
+              <w:widowControl w:val="0"/>
+              <w:spacing w:line="240" w:lineRule="auto"/>
+            </w:pPr>
+            <w:r>
+              <w:t>Schedule Table</w:t>
+            </w:r>
+          </w:p>
+          <w:p>
+            <w:pPr>
+              <w:widowControl w:val="0"/>
+              <w:numPr>
+                <w:ilvl w:val="0"/>
+                <w:numId w:val="6"/>
+              </w:numPr>
+              <w:spacing w:line="240" w:lineRule="auto"/>
+              <w:ind w:left="450"/>
+              <w:contextualSpacing/>
+            </w:pPr>
+            <w:r>
+              <w:t xml:space="preserve">CSC216, 601, Programming Concepts - Java, 4, </w:t>
+            </w:r>
+            <w:proofErr w:type="spellStart"/>
+            <w:r>
+              <w:t>jep</w:t>
+            </w:r>
+            <w:proofErr w:type="spellEnd"/>
+            <w:r>
+              <w:t>, Arranged, “”</w:t>
+            </w:r>
+          </w:p>
+          <w:p>
+            <w:pPr>
+              <w:widowControl w:val="0"/>
+              <w:numPr>
+                <w:ilvl w:val="0"/>
+                <w:numId w:val="6"/>
+              </w:numPr>
+              <w:spacing w:line="240" w:lineRule="auto"/>
+              <w:ind w:left="450"/>
+              <w:contextualSpacing/>
+            </w:pPr>
+            <w:r>
+              <w:t xml:space="preserve">CSC230, 001, C and Software Tools, 3, </w:t>
+            </w:r>
+            <w:proofErr w:type="spellStart"/>
+            <w:r>
+              <w:t>dbsturgi</w:t>
+            </w:r>
+            <w:proofErr w:type="spellEnd"/>
+            <w:r>
+              <w:t>, MW 11:45AM-1:00PM, “”</w:t>
+            </w:r>
+          </w:p>
+          <w:p>
+            <w:pPr>
+              <w:widowControl w:val="0"/>
+              <w:numPr>
+                <w:ilvl w:val="0"/>
+                <w:numId w:val="6"/>
+              </w:numPr>
+              <w:spacing w:line="240" w:lineRule="auto"/>
+              <w:ind w:left="450"/>
+              <w:contextualSpacing/>
+            </w:pPr>
+            <w:r>
+              <w:t xml:space="preserve">CSC226, 001, Discrete Mathematics for Computer Scientists, 3, </w:t>
+            </w:r>
+            <w:proofErr w:type="spellStart"/>
+            <w:r>
+              <w:t>tmbarnes</w:t>
+            </w:r>
+            <w:proofErr w:type="spellEnd"/>
+            <w:r>
+              <w:t>, MWF 9:35AM-10:25AM, “”</w:t>
+            </w:r>
+          </w:p>
+          <w:p>
+            <w:pPr>
+              <w:widowControl w:val="0"/>
+              <w:numPr>
+                <w:ilvl w:val="0"/>
+                <w:numId w:val="6"/>
+              </w:numPr>
+              <w:spacing w:line="240" w:lineRule="auto"/>
+              <w:ind w:left="450"/>
+              <w:contextualSpacing/>
+            </w:pPr>
+            <w:r>
+              <w:t>“”, “”, Lunch, “”, “”, MTWHF, 1:15PM-2:30PM (every 1 weeks)</w:t>
+            </w:r>
           </w:p>
         </w:tc>
       </w:tr>
@@ -6698,10 +7423,7 @@
               <w:spacing w:line="240" w:lineRule="auto"/>
             </w:pPr>
             <w:r>
-              <w:t>Preconditio</w:t>
-            </w:r>
-            <w:r>
-              <w:t>ns: Test 2 and Tests 8-11 have passed</w:t>
+              <w:t>Preconditions: Test 2 and Tests 8-11 have passed</w:t>
             </w:r>
           </w:p>
           <w:p>
@@ -6842,7 +7564,6 @@
               <w:spacing w:line="240" w:lineRule="auto"/>
             </w:pPr>
             <w:r>
-              <w:lastRenderedPageBreak/>
               <w:t xml:space="preserve">In Eclipse, right click on the </w:t>
             </w:r>
             <w:proofErr w:type="spellStart"/>
@@ -6887,7 +7608,6 @@
               <w:rPr>
                 <w:rFonts w:ascii="Courier New" w:eastAsia="Courier New" w:hAnsi="Courier New" w:cs="Courier New"/>
               </w:rPr>
-              <w:lastRenderedPageBreak/>
               <w:t>actual_schedule.txt</w:t>
             </w:r>
             <w:r>
@@ -7016,13 +7736,7 @@
               <w:rPr>
                 <w:rFonts w:ascii="Courier New" w:eastAsia="Courier New" w:hAnsi="Courier New" w:cs="Courier New"/>
               </w:rPr>
-              <w:t>,1315,143</w:t>
-            </w:r>
-            <w:r>
-              <w:rPr>
-                <w:rFonts w:ascii="Courier New" w:eastAsia="Courier New" w:hAnsi="Courier New" w:cs="Courier New"/>
-              </w:rPr>
-              <w:t>0,1,</w:t>
+              <w:t>,1315,1430,1,</w:t>
             </w:r>
           </w:p>
           <w:p>
@@ -7047,10 +7761,223 @@
             <w:pPr>
               <w:widowControl w:val="0"/>
               <w:spacing w:line="240" w:lineRule="auto"/>
-              <w:rPr>
-                <w:b/>
-              </w:rPr>
-            </w:pPr>
+            </w:pPr>
+            <w:r>
+              <w:t>Actual file contents:</w:t>
+            </w:r>
+          </w:p>
+          <w:p>
+            <w:pPr>
+              <w:pBdr>
+                <w:top w:val="none" w:sz="0" w:space="0" w:color="auto"/>
+                <w:left w:val="none" w:sz="0" w:space="0" w:color="auto"/>
+                <w:bottom w:val="none" w:sz="0" w:space="0" w:color="auto"/>
+                <w:right w:val="none" w:sz="0" w:space="0" w:color="auto"/>
+                <w:between w:val="none" w:sz="0" w:space="0" w:color="auto"/>
+              </w:pBdr>
+              <w:autoSpaceDE w:val="0"/>
+              <w:autoSpaceDN w:val="0"/>
+              <w:adjustRightInd w:val="0"/>
+              <w:spacing w:line="240" w:lineRule="auto"/>
+              <w:rPr>
+                <w:rFonts w:ascii="Consolas" w:hAnsi="Consolas" w:cs="Consolas"/>
+                <w:sz w:val="20"/>
+                <w:szCs w:val="20"/>
+                <w:lang w:val="en-US"/>
+              </w:rPr>
+            </w:pPr>
+            <w:r>
+              <w:rPr>
+                <w:rFonts w:ascii="Consolas" w:hAnsi="Consolas" w:cs="Consolas"/>
+                <w:sz w:val="20"/>
+                <w:szCs w:val="20"/>
+                <w:lang w:val="en-US"/>
+              </w:rPr>
+              <w:t>CSC</w:t>
+            </w:r>
+            <w:proofErr w:type="gramStart"/>
+            <w:r>
+              <w:rPr>
+                <w:rFonts w:ascii="Consolas" w:hAnsi="Consolas" w:cs="Consolas"/>
+                <w:sz w:val="20"/>
+                <w:szCs w:val="20"/>
+                <w:lang w:val="en-US"/>
+              </w:rPr>
+              <w:t>216,Programming</w:t>
+            </w:r>
+            <w:proofErr w:type="gramEnd"/>
+            <w:r>
+              <w:rPr>
+                <w:rFonts w:ascii="Consolas" w:hAnsi="Consolas" w:cs="Consolas"/>
+                <w:sz w:val="20"/>
+                <w:szCs w:val="20"/>
+                <w:lang w:val="en-US"/>
+              </w:rPr>
+              <w:t xml:space="preserve"> Concepts - Java,601,4,</w:t>
+            </w:r>
+            <w:r>
+              <w:rPr>
+                <w:rFonts w:ascii="Consolas" w:hAnsi="Consolas" w:cs="Consolas"/>
+                <w:color w:val="auto"/>
+                <w:sz w:val="20"/>
+                <w:szCs w:val="20"/>
+                <w:lang w:val="en-US"/>
+              </w:rPr>
+              <w:t>jep</w:t>
+            </w:r>
+            <w:r>
+              <w:rPr>
+                <w:rFonts w:ascii="Consolas" w:hAnsi="Consolas" w:cs="Consolas"/>
+                <w:sz w:val="20"/>
+                <w:szCs w:val="20"/>
+                <w:lang w:val="en-US"/>
+              </w:rPr>
+              <w:t>,A</w:t>
+            </w:r>
+          </w:p>
+          <w:p>
+            <w:pPr>
+              <w:pBdr>
+                <w:top w:val="none" w:sz="0" w:space="0" w:color="auto"/>
+                <w:left w:val="none" w:sz="0" w:space="0" w:color="auto"/>
+                <w:bottom w:val="none" w:sz="0" w:space="0" w:color="auto"/>
+                <w:right w:val="none" w:sz="0" w:space="0" w:color="auto"/>
+                <w:between w:val="none" w:sz="0" w:space="0" w:color="auto"/>
+              </w:pBdr>
+              <w:autoSpaceDE w:val="0"/>
+              <w:autoSpaceDN w:val="0"/>
+              <w:adjustRightInd w:val="0"/>
+              <w:spacing w:line="240" w:lineRule="auto"/>
+              <w:rPr>
+                <w:rFonts w:ascii="Consolas" w:hAnsi="Consolas" w:cs="Consolas"/>
+                <w:sz w:val="20"/>
+                <w:szCs w:val="20"/>
+                <w:lang w:val="en-US"/>
+              </w:rPr>
+            </w:pPr>
+            <w:r>
+              <w:rPr>
+                <w:rFonts w:ascii="Consolas" w:hAnsi="Consolas" w:cs="Consolas"/>
+                <w:sz w:val="20"/>
+                <w:szCs w:val="20"/>
+                <w:lang w:val="en-US"/>
+              </w:rPr>
+              <w:t>CSC</w:t>
+            </w:r>
+            <w:proofErr w:type="gramStart"/>
+            <w:r>
+              <w:rPr>
+                <w:rFonts w:ascii="Consolas" w:hAnsi="Consolas" w:cs="Consolas"/>
+                <w:sz w:val="20"/>
+                <w:szCs w:val="20"/>
+                <w:lang w:val="en-US"/>
+              </w:rPr>
+              <w:t>230,C</w:t>
+            </w:r>
+            <w:proofErr w:type="gramEnd"/>
+            <w:r>
+              <w:rPr>
+                <w:rFonts w:ascii="Consolas" w:hAnsi="Consolas" w:cs="Consolas"/>
+                <w:sz w:val="20"/>
+                <w:szCs w:val="20"/>
+                <w:lang w:val="en-US"/>
+              </w:rPr>
+              <w:t xml:space="preserve"> and Software Tools,001,3,</w:t>
+            </w:r>
+            <w:r>
+              <w:rPr>
+                <w:rFonts w:ascii="Consolas" w:hAnsi="Consolas" w:cs="Consolas"/>
+                <w:color w:val="auto"/>
+                <w:sz w:val="20"/>
+                <w:szCs w:val="20"/>
+                <w:lang w:val="en-US"/>
+              </w:rPr>
+              <w:t>dbsturgi</w:t>
+            </w:r>
+            <w:r>
+              <w:rPr>
+                <w:rFonts w:ascii="Consolas" w:hAnsi="Consolas" w:cs="Consolas"/>
+                <w:sz w:val="20"/>
+                <w:szCs w:val="20"/>
+                <w:lang w:val="en-US"/>
+              </w:rPr>
+              <w:t>,MW,1145,1300</w:t>
+            </w:r>
+          </w:p>
+          <w:p>
+            <w:pPr>
+              <w:pBdr>
+                <w:top w:val="none" w:sz="0" w:space="0" w:color="auto"/>
+                <w:left w:val="none" w:sz="0" w:space="0" w:color="auto"/>
+                <w:bottom w:val="none" w:sz="0" w:space="0" w:color="auto"/>
+                <w:right w:val="none" w:sz="0" w:space="0" w:color="auto"/>
+                <w:between w:val="none" w:sz="0" w:space="0" w:color="auto"/>
+              </w:pBdr>
+              <w:autoSpaceDE w:val="0"/>
+              <w:autoSpaceDN w:val="0"/>
+              <w:adjustRightInd w:val="0"/>
+              <w:spacing w:line="240" w:lineRule="auto"/>
+              <w:rPr>
+                <w:rFonts w:ascii="Consolas" w:hAnsi="Consolas" w:cs="Consolas"/>
+                <w:sz w:val="20"/>
+                <w:szCs w:val="20"/>
+                <w:lang w:val="en-US"/>
+              </w:rPr>
+            </w:pPr>
+            <w:r>
+              <w:rPr>
+                <w:rFonts w:ascii="Consolas" w:hAnsi="Consolas" w:cs="Consolas"/>
+                <w:sz w:val="20"/>
+                <w:szCs w:val="20"/>
+                <w:lang w:val="en-US"/>
+              </w:rPr>
+              <w:t>CSC226,Discrete Mathematics for Computer Scientists,001,3,</w:t>
+            </w:r>
+            <w:r>
+              <w:rPr>
+                <w:rFonts w:ascii="Consolas" w:hAnsi="Consolas" w:cs="Consolas"/>
+                <w:color w:val="auto"/>
+                <w:sz w:val="20"/>
+                <w:szCs w:val="20"/>
+                <w:lang w:val="en-US"/>
+              </w:rPr>
+              <w:t>tmbarnes</w:t>
+            </w:r>
+            <w:r>
+              <w:rPr>
+                <w:rFonts w:ascii="Consolas" w:hAnsi="Consolas" w:cs="Consolas"/>
+                <w:sz w:val="20"/>
+                <w:szCs w:val="20"/>
+                <w:lang w:val="en-US"/>
+              </w:rPr>
+              <w:t>,MWF,935,1025</w:t>
+            </w:r>
+          </w:p>
+          <w:p>
+            <w:pPr>
+              <w:widowControl w:val="0"/>
+              <w:spacing w:line="240" w:lineRule="auto"/>
+            </w:pPr>
+            <w:proofErr w:type="gramStart"/>
+            <w:r>
+              <w:rPr>
+                <w:rFonts w:ascii="Consolas" w:hAnsi="Consolas" w:cs="Consolas"/>
+                <w:sz w:val="20"/>
+                <w:szCs w:val="20"/>
+                <w:lang w:val="en-US"/>
+              </w:rPr>
+              <w:t>Lunch,MTWHF</w:t>
+            </w:r>
+            <w:proofErr w:type="gramEnd"/>
+            <w:r>
+              <w:rPr>
+                <w:rFonts w:ascii="Consolas" w:hAnsi="Consolas" w:cs="Consolas"/>
+                <w:sz w:val="20"/>
+                <w:szCs w:val="20"/>
+                <w:lang w:val="en-US"/>
+              </w:rPr>
+              <w:t>,1315,1430,1,</w:t>
+            </w:r>
           </w:p>
         </w:tc>
       </w:tr>
@@ -7240,10 +8167,55 @@
             <w:pPr>
               <w:widowControl w:val="0"/>
               <w:spacing w:line="240" w:lineRule="auto"/>
-              <w:rPr>
-                <w:b/>
-              </w:rPr>
-            </w:pPr>
+            </w:pPr>
+            <w:r>
+              <w:t xml:space="preserve">The Scheduler view is shown with </w:t>
+            </w:r>
+          </w:p>
+          <w:p>
+            <w:pPr>
+              <w:widowControl w:val="0"/>
+              <w:numPr>
+                <w:ilvl w:val="0"/>
+                <w:numId w:val="7"/>
+              </w:numPr>
+              <w:spacing w:line="240" w:lineRule="auto"/>
+              <w:ind w:left="450"/>
+              <w:contextualSpacing/>
+            </w:pPr>
+            <w:r>
+              <w:t>8 courses listed in the catalog</w:t>
+            </w:r>
+          </w:p>
+          <w:p>
+            <w:pPr>
+              <w:widowControl w:val="0"/>
+              <w:numPr>
+                <w:ilvl w:val="0"/>
+                <w:numId w:val="7"/>
+              </w:numPr>
+              <w:spacing w:line="240" w:lineRule="auto"/>
+              <w:ind w:left="450"/>
+              <w:contextualSpacing/>
+            </w:pPr>
+            <w:r>
+              <w:t>My Super Awesome Schedule as the schedule title</w:t>
+            </w:r>
+          </w:p>
+          <w:p>
+            <w:pPr>
+              <w:widowControl w:val="0"/>
+              <w:numPr>
+                <w:ilvl w:val="0"/>
+                <w:numId w:val="7"/>
+              </w:numPr>
+              <w:spacing w:line="240" w:lineRule="auto"/>
+              <w:ind w:left="450"/>
+              <w:contextualSpacing/>
+            </w:pPr>
+            <w:r>
+              <w:t>3 courses in my schedule (CSC216-601, CSC230-001, CSC226-001) and 1 event (Lunch)</w:t>
+            </w:r>
           </w:p>
         </w:tc>
       </w:tr>

</xml_diff>